<commit_message>
square export glitch fixed, draw and export methods combind into one
</commit_message>
<xml_diff>
--- a/Whats New.docx
+++ b/Whats New.docx
@@ -19,13 +19,23 @@
       <w:r>
         <w:t xml:space="preserve"> will be saved to reuse</w:t>
       </w:r>
+    </w:p>
+    <w:p/>
+    <w:p>
+      <w:r>
+        <w:t>Version 3.0</w:t>
+      </w:r>
+    </w:p>
+    <w:p>
+      <w:r>
+        <w:t>Background images now fill up the entire draw area</w:t>
+      </w:r>
       <w:bookmarkStart w:id="0" w:name="_GoBack"/>
       <w:bookmarkEnd w:id="0"/>
     </w:p>
-    <w:p/>
-    <w:p>
-      <w:r>
-        <w:t>Version 3.0</w:t>
+    <w:p>
+      <w:r>
+        <w:t>Slight code optimisation (draw and export methods have been combined)</w:t>
       </w:r>
     </w:p>
     <w:p>

</xml_diff>

<commit_message>
Brush Window crashing when too big brush size fixed
</commit_message>
<xml_diff>
--- a/Whats New.docx
+++ b/Whats New.docx
@@ -28,10 +28,15 @@
     </w:p>
     <w:p>
       <w:r>
-        <w:t>Brush size window added</w:t>
-      </w:r>
+        <w:t>v4.2 - Small bug fix where the brush window would crash when the user had a brush size of over 100 when opening the window</w:t>
+      </w:r>
+    </w:p>
+    <w:p>
       <w:bookmarkStart w:id="0" w:name="_GoBack"/>
       <w:bookmarkEnd w:id="0"/>
+      <w:r>
+        <w:t>Brush size window added</w:t>
+      </w:r>
     </w:p>
     <w:p>
       <w:r>

</xml_diff>

<commit_message>
File structuring done in backend
</commit_message>
<xml_diff>
--- a/Whats New.docx
+++ b/Whats New.docx
@@ -28,29 +28,45 @@
     </w:p>
     <w:p>
       <w:r>
-        <w:t xml:space="preserve">V4.3 – Keyboard shortcuts for Ctrl+ z and </w:t>
-      </w:r>
-      <w:proofErr w:type="spellStart"/>
-      <w:r>
-        <w:t>Ctrl+s</w:t>
-      </w:r>
-      <w:proofErr w:type="spellEnd"/>
-      <w:r>
-        <w:t xml:space="preserve"> and </w:t>
-      </w:r>
-      <w:proofErr w:type="spellStart"/>
-      <w:r>
-        <w:t>Ctrl+Shift+s</w:t>
-      </w:r>
-      <w:proofErr w:type="spellEnd"/>
-      <w:r>
-        <w:t xml:space="preserve"> added. Saving now saves the file path, so that you can save to the same file without having to open up the save file window.</w:t>
+        <w:t>V4.5</w:t>
+      </w:r>
+      <w:r>
+        <w:t xml:space="preserve"> – Some file structure added</w:t>
+      </w:r>
+      <w:r>
+        <w:t xml:space="preserve"> in the backend</w:t>
       </w:r>
       <w:bookmarkStart w:id="0" w:name="_GoBack"/>
       <w:bookmarkEnd w:id="0"/>
     </w:p>
     <w:p>
       <w:r>
+        <w:t>V4.4 – Dark mode added</w:t>
+      </w:r>
+    </w:p>
+    <w:p>
+      <w:r>
+        <w:t xml:space="preserve">V4.3 – Keyboard shortcuts for Ctrl+ z and </w:t>
+      </w:r>
+      <w:proofErr w:type="spellStart"/>
+      <w:r>
+        <w:t>Ctrl+s</w:t>
+      </w:r>
+      <w:proofErr w:type="spellEnd"/>
+      <w:r>
+        <w:t xml:space="preserve"> and </w:t>
+      </w:r>
+      <w:proofErr w:type="spellStart"/>
+      <w:r>
+        <w:t>Ctrl+Shift+s</w:t>
+      </w:r>
+      <w:proofErr w:type="spellEnd"/>
+      <w:r>
+        <w:t xml:space="preserve"> added. Saving now saves the file path, so that you can save to the same file without having to open up the save file window.</w:t>
+      </w:r>
+    </w:p>
+    <w:p>
+      <w:r>
         <w:t>v4.2 - Small bug fix where the brush window would crash when the user had a brush size of over 100 when opening the window</w:t>
       </w:r>
     </w:p>
@@ -181,6 +197,7 @@
     <w:p>
       <w:proofErr w:type="spellStart"/>
       <w:r>
+        <w:lastRenderedPageBreak/>
         <w:t>Color</w:t>
       </w:r>
       <w:proofErr w:type="spellEnd"/>

</xml_diff>